<commit_message>
Add test task and update documentation
- Add test task to build

- Add test task to documentation
</commit_message>
<xml_diff>
--- a/doc/JavaModularProject.docx
+++ b/doc/JavaModularProject.docx
@@ -252,7 +252,14 @@
                 <w:rFonts w:ascii="Times New Roman" w:hAnsi="Times New Roman" w:cs="Times New Roman"/>
                 <w:lang w:val="en-US"/>
               </w:rPr>
-              <w:t>.0.0</w:t>
+              <w:t>.0.</w:t>
+            </w:r>
+            <w:r>
+              <w:rPr>
+                <w:rFonts w:ascii="Times New Roman" w:hAnsi="Times New Roman" w:cs="Times New Roman"/>
+                <w:lang w:val="en-US"/>
+              </w:rPr>
+              <w:t>1</w:t>
             </w:r>
           </w:p>
         </w:tc>
@@ -353,7 +360,7 @@
           <w:r>
             <w:fldChar w:fldCharType="separate"/>
           </w:r>
-          <w:hyperlink w:anchor="_Toc171156568" w:history="1">
+          <w:hyperlink w:anchor="_Toc171175763" w:history="1">
             <w:r>
               <w:rPr>
                 <w:rStyle w:val="Hipervnculo"/>
@@ -394,7 +401,7 @@
                 <w:noProof/>
                 <w:webHidden/>
               </w:rPr>
-              <w:instrText xml:space="preserve"> PAGEREF _Toc171156568 \h </w:instrText>
+              <w:instrText xml:space="preserve"> PAGEREF _Toc171175763 \h </w:instrText>
             </w:r>
             <w:r>
               <w:rPr>
@@ -433,7 +440,7 @@
               <w:noProof/>
             </w:rPr>
           </w:pPr>
-          <w:hyperlink w:anchor="_Toc171156569" w:history="1">
+          <w:hyperlink w:anchor="_Toc171175764" w:history="1">
             <w:r>
               <w:rPr>
                 <w:rStyle w:val="Hipervnculo"/>
@@ -474,7 +481,7 @@
                 <w:noProof/>
                 <w:webHidden/>
               </w:rPr>
-              <w:instrText xml:space="preserve"> PAGEREF _Toc171156569 \h </w:instrText>
+              <w:instrText xml:space="preserve"> PAGEREF _Toc171175764 \h </w:instrText>
             </w:r>
             <w:r>
               <w:rPr>
@@ -513,7 +520,7 @@
               <w:noProof/>
             </w:rPr>
           </w:pPr>
-          <w:hyperlink w:anchor="_Toc171156570" w:history="1">
+          <w:hyperlink w:anchor="_Toc171175765" w:history="1">
             <w:r>
               <w:rPr>
                 <w:rStyle w:val="Hipervnculo"/>
@@ -554,7 +561,7 @@
                 <w:noProof/>
                 <w:webHidden/>
               </w:rPr>
-              <w:instrText xml:space="preserve"> PAGEREF _Toc171156570 \h </w:instrText>
+              <w:instrText xml:space="preserve"> PAGEREF _Toc171175765 \h </w:instrText>
             </w:r>
             <w:r>
               <w:rPr>
@@ -574,7 +581,7 @@
                 <w:noProof/>
                 <w:webHidden/>
               </w:rPr>
-              <w:t>7</w:t>
+              <w:t>8</w:t>
             </w:r>
             <w:r>
               <w:rPr>
@@ -593,7 +600,7 @@
               <w:noProof/>
             </w:rPr>
           </w:pPr>
-          <w:hyperlink w:anchor="_Toc171156571" w:history="1">
+          <w:hyperlink w:anchor="_Toc171175766" w:history="1">
             <w:r>
               <w:rPr>
                 <w:rStyle w:val="Hipervnculo"/>
@@ -634,7 +641,7 @@
                 <w:noProof/>
                 <w:webHidden/>
               </w:rPr>
-              <w:instrText xml:space="preserve"> PAGEREF _Toc171156571 \h </w:instrText>
+              <w:instrText xml:space="preserve"> PAGEREF _Toc171175766 \h </w:instrText>
             </w:r>
             <w:r>
               <w:rPr>
@@ -654,7 +661,7 @@
                 <w:noProof/>
                 <w:webHidden/>
               </w:rPr>
-              <w:t>7</w:t>
+              <w:t>8</w:t>
             </w:r>
             <w:r>
               <w:rPr>
@@ -673,7 +680,7 @@
               <w:noProof/>
             </w:rPr>
           </w:pPr>
-          <w:hyperlink w:anchor="_Toc171156572" w:history="1">
+          <w:hyperlink w:anchor="_Toc171175767" w:history="1">
             <w:r>
               <w:rPr>
                 <w:rStyle w:val="Hipervnculo"/>
@@ -714,7 +721,7 @@
                 <w:noProof/>
                 <w:webHidden/>
               </w:rPr>
-              <w:instrText xml:space="preserve"> PAGEREF _Toc171156572 \h </w:instrText>
+              <w:instrText xml:space="preserve"> PAGEREF _Toc171175767 \h </w:instrText>
             </w:r>
             <w:r>
               <w:rPr>
@@ -734,7 +741,7 @@
                 <w:noProof/>
                 <w:webHidden/>
               </w:rPr>
-              <w:t>7</w:t>
+              <w:t>8</w:t>
             </w:r>
             <w:r>
               <w:rPr>
@@ -753,7 +760,7 @@
               <w:noProof/>
             </w:rPr>
           </w:pPr>
-          <w:hyperlink w:anchor="_Toc171156573" w:history="1">
+          <w:hyperlink w:anchor="_Toc171175768" w:history="1">
             <w:r>
               <w:rPr>
                 <w:rStyle w:val="Hipervnculo"/>
@@ -794,7 +801,7 @@
                 <w:noProof/>
                 <w:webHidden/>
               </w:rPr>
-              <w:instrText xml:space="preserve"> PAGEREF _Toc171156573 \h </w:instrText>
+              <w:instrText xml:space="preserve"> PAGEREF _Toc171175768 \h </w:instrText>
             </w:r>
             <w:r>
               <w:rPr>
@@ -814,7 +821,7 @@
                 <w:noProof/>
                 <w:webHidden/>
               </w:rPr>
-              <w:t>7</w:t>
+              <w:t>8</w:t>
             </w:r>
             <w:r>
               <w:rPr>
@@ -833,7 +840,7 @@
               <w:noProof/>
             </w:rPr>
           </w:pPr>
-          <w:hyperlink w:anchor="_Toc171156574" w:history="1">
+          <w:hyperlink w:anchor="_Toc171175769" w:history="1">
             <w:r>
               <w:rPr>
                 <w:rStyle w:val="Hipervnculo"/>
@@ -874,7 +881,7 @@
                 <w:noProof/>
                 <w:webHidden/>
               </w:rPr>
-              <w:instrText xml:space="preserve"> PAGEREF _Toc171156574 \h </w:instrText>
+              <w:instrText xml:space="preserve"> PAGEREF _Toc171175769 \h </w:instrText>
             </w:r>
             <w:r>
               <w:rPr>
@@ -894,7 +901,7 @@
                 <w:noProof/>
                 <w:webHidden/>
               </w:rPr>
-              <w:t>7</w:t>
+              <w:t>8</w:t>
             </w:r>
             <w:r>
               <w:rPr>
@@ -913,7 +920,7 @@
               <w:noProof/>
             </w:rPr>
           </w:pPr>
-          <w:hyperlink w:anchor="_Toc171156575" w:history="1">
+          <w:hyperlink w:anchor="_Toc171175770" w:history="1">
             <w:r>
               <w:rPr>
                 <w:rStyle w:val="Hipervnculo"/>
@@ -954,7 +961,7 @@
                 <w:noProof/>
                 <w:webHidden/>
               </w:rPr>
-              <w:instrText xml:space="preserve"> PAGEREF _Toc171156575 \h </w:instrText>
+              <w:instrText xml:space="preserve"> PAGEREF _Toc171175770 \h </w:instrText>
             </w:r>
             <w:r>
               <w:rPr>
@@ -974,7 +981,7 @@
                 <w:noProof/>
                 <w:webHidden/>
               </w:rPr>
-              <w:t>8</w:t>
+              <w:t>9</w:t>
             </w:r>
             <w:r>
               <w:rPr>
@@ -993,7 +1000,7 @@
               <w:noProof/>
             </w:rPr>
           </w:pPr>
-          <w:hyperlink w:anchor="_Toc171156576" w:history="1">
+          <w:hyperlink w:anchor="_Toc171175771" w:history="1">
             <w:r>
               <w:rPr>
                 <w:rStyle w:val="Hipervnculo"/>
@@ -1034,7 +1041,7 @@
                 <w:noProof/>
                 <w:webHidden/>
               </w:rPr>
-              <w:instrText xml:space="preserve"> PAGEREF _Toc171156576 \h </w:instrText>
+              <w:instrText xml:space="preserve"> PAGEREF _Toc171175771 \h </w:instrText>
             </w:r>
             <w:r>
               <w:rPr>
@@ -1054,7 +1061,7 @@
                 <w:noProof/>
                 <w:webHidden/>
               </w:rPr>
-              <w:t>8</w:t>
+              <w:t>9</w:t>
             </w:r>
             <w:r>
               <w:rPr>
@@ -1200,7 +1207,7 @@
       <w:pPr>
         <w:pStyle w:val="Ttulo1"/>
       </w:pPr>
-      <w:bookmarkStart w:id="0" w:name="_Toc171156568"/>
+      <w:bookmarkStart w:id="0" w:name="_Toc171175763"/>
       <w:r>
         <w:lastRenderedPageBreak/>
         <w:t>Motivation</w:t>
@@ -1406,7 +1413,7 @@
       <w:pPr>
         <w:pStyle w:val="Ttulo1"/>
       </w:pPr>
-      <w:bookmarkStart w:id="1" w:name="_Toc171156569"/>
+      <w:bookmarkStart w:id="1" w:name="_Toc171175764"/>
       <w:r>
         <w:lastRenderedPageBreak/>
         <w:t>Use</w:t>
@@ -1837,11 +1844,9 @@
             <w:r>
               <w:t xml:space="preserve"> </w:t>
             </w:r>
-            <w:proofErr w:type="spellStart"/>
-            <w:r>
-              <w:t>clean-firstmodule</w:t>
-            </w:r>
-            <w:proofErr w:type="spellEnd"/>
+            <w:r>
+              <w:t>test</w:t>
+            </w:r>
           </w:p>
         </w:tc>
         <w:tc>
@@ -1852,28 +1857,20 @@
           <w:p>
             <w:pPr>
               <w:rPr>
-                <w:lang w:val="en-US"/>
-              </w:rPr>
-            </w:pPr>
-            <w:r>
-              <w:rPr>
-                <w:lang w:val="en-US"/>
-              </w:rPr>
-              <w:t>Clean the module “</w:t>
-            </w:r>
-            <w:proofErr w:type="spellStart"/>
-            <w:r>
-              <w:rPr>
-                <w:lang w:val="en-US"/>
-              </w:rPr>
-              <w:t>FirstModule</w:t>
-            </w:r>
-            <w:proofErr w:type="spellEnd"/>
-            <w:r>
-              <w:rPr>
-                <w:lang w:val="en-US"/>
-              </w:rPr>
-              <w:t>”.</w:t>
+                <w:i/>
+                <w:iCs/>
+                <w:color w:val="FF0000"/>
+                <w:lang w:val="en-US"/>
+              </w:rPr>
+            </w:pPr>
+            <w:r>
+              <w:rPr>
+                <w:i/>
+                <w:iCs/>
+                <w:color w:val="FF0000"/>
+                <w:lang w:val="en-US"/>
+              </w:rPr>
+              <w:t>In implementation</w:t>
             </w:r>
           </w:p>
         </w:tc>
@@ -1893,33 +1890,15 @@
             </w:r>
             <w:proofErr w:type="spellStart"/>
             <w:r>
-              <w:rPr>
-                <w:rStyle w:val="CodigoCar"/>
-              </w:rPr>
               <w:t>ant</w:t>
             </w:r>
             <w:proofErr w:type="spellEnd"/>
             <w:r>
-              <w:rPr>
-                <w:rStyle w:val="CodigoCar"/>
-              </w:rPr>
               <w:t xml:space="preserve"> </w:t>
             </w:r>
             <w:proofErr w:type="spellStart"/>
             <w:r>
-              <w:rPr>
-                <w:rStyle w:val="CodigoCar"/>
-              </w:rPr>
-              <w:t>build</w:t>
-            </w:r>
-            <w:r>
-              <w:rPr>
-                <w:rStyle w:val="CodigoCar"/>
-              </w:rPr>
-              <w:t>-</w:t>
-            </w:r>
-            <w:r>
-              <w:t>firstmodule</w:t>
+              <w:t>clean-firstmodule</w:t>
             </w:r>
             <w:proofErr w:type="spellEnd"/>
           </w:p>
@@ -1939,7 +1918,7 @@
               <w:rPr>
                 <w:lang w:val="en-US"/>
               </w:rPr>
-              <w:t>Build the module “</w:t>
+              <w:t>Clean the module “</w:t>
             </w:r>
             <w:proofErr w:type="spellStart"/>
             <w:r>
@@ -1990,7 +1969,7 @@
               <w:rPr>
                 <w:rStyle w:val="CodigoCar"/>
               </w:rPr>
-              <w:t>dist</w:t>
+              <w:t>build</w:t>
             </w:r>
             <w:r>
               <w:rPr>
@@ -2019,7 +1998,7 @@
               <w:rPr>
                 <w:lang w:val="en-US"/>
               </w:rPr>
-              <w:t>Create the .jar for the module “</w:t>
+              <w:t>Build the module “</w:t>
             </w:r>
             <w:proofErr w:type="spellStart"/>
             <w:r>
@@ -2053,11 +2032,24 @@
             </w:r>
             <w:proofErr w:type="spellStart"/>
             <w:r>
+              <w:rPr>
+                <w:rStyle w:val="CodigoCar"/>
+              </w:rPr>
               <w:t>ant</w:t>
             </w:r>
             <w:proofErr w:type="spellEnd"/>
             <w:r>
-              <w:t xml:space="preserve"> run</w:t>
+              <w:rPr>
+                <w:rStyle w:val="CodigoCar"/>
+              </w:rPr>
+              <w:t xml:space="preserve"> </w:t>
+            </w:r>
+            <w:proofErr w:type="spellStart"/>
+            <w:r>
+              <w:rPr>
+                <w:rStyle w:val="CodigoCar"/>
+              </w:rPr>
+              <w:t>dist</w:t>
             </w:r>
             <w:r>
               <w:rPr>
@@ -2065,7 +2057,6 @@
               </w:rPr>
               <w:t>-</w:t>
             </w:r>
-            <w:proofErr w:type="spellStart"/>
             <w:r>
               <w:t>firstmodule</w:t>
             </w:r>
@@ -2083,52 +2074,24 @@
                 <w:lang w:val="en-US"/>
               </w:rPr>
             </w:pPr>
-            <w:proofErr w:type="spellStart"/>
-            <w:r>
-              <w:rPr>
-                <w:rStyle w:val="CodigoCar"/>
-              </w:rPr>
-              <w:t>Runs</w:t>
-            </w:r>
-            <w:proofErr w:type="spellEnd"/>
-            <w:r>
-              <w:rPr>
-                <w:rStyle w:val="CodigoCar"/>
-              </w:rPr>
-              <w:t xml:space="preserve"> </w:t>
-            </w:r>
-            <w:proofErr w:type="spellStart"/>
-            <w:r>
-              <w:rPr>
-                <w:rStyle w:val="CodigoCar"/>
-              </w:rPr>
-              <w:t>the</w:t>
-            </w:r>
-            <w:proofErr w:type="spellEnd"/>
-            <w:r>
-              <w:rPr>
-                <w:rStyle w:val="CodigoCar"/>
-              </w:rPr>
-              <w:t xml:space="preserve"> module “</w:t>
-            </w:r>
-            <w:proofErr w:type="spellStart"/>
-            <w:r>
-              <w:rPr>
-                <w:rStyle w:val="CodigoCar"/>
-              </w:rPr>
-              <w:t>F</w:t>
-            </w:r>
-            <w:r>
-              <w:t>irst</w:t>
-            </w:r>
-            <w:r>
-              <w:t>M</w:t>
-            </w:r>
-            <w:r>
-              <w:t>odule</w:t>
-            </w:r>
-            <w:proofErr w:type="spellEnd"/>
-            <w:r>
+            <w:r>
+              <w:rPr>
+                <w:lang w:val="en-US"/>
+              </w:rPr>
+              <w:t>Create the .jar for the module “</w:t>
+            </w:r>
+            <w:proofErr w:type="spellStart"/>
+            <w:r>
+              <w:rPr>
+                <w:lang w:val="en-US"/>
+              </w:rPr>
+              <w:t>FirstModule</w:t>
+            </w:r>
+            <w:proofErr w:type="spellEnd"/>
+            <w:r>
+              <w:rPr>
+                <w:lang w:val="en-US"/>
+              </w:rPr>
               <w:t>”.</w:t>
             </w:r>
           </w:p>
@@ -2153,14 +2116,12 @@
             </w:r>
             <w:proofErr w:type="spellEnd"/>
             <w:r>
-              <w:t xml:space="preserve"> </w:t>
-            </w:r>
-            <w:proofErr w:type="spellStart"/>
-            <w:r>
-              <w:t>clean</w:t>
-            </w:r>
-            <w:proofErr w:type="spellEnd"/>
-            <w:r>
+              <w:t xml:space="preserve"> run</w:t>
+            </w:r>
+            <w:r>
+              <w:rPr>
+                <w:rStyle w:val="CodigoCar"/>
+              </w:rPr>
               <w:t>-</w:t>
             </w:r>
             <w:proofErr w:type="spellStart"/>
@@ -2168,9 +2129,6 @@
               <w:t>firstmodule</w:t>
             </w:r>
             <w:proofErr w:type="spellEnd"/>
-            <w:r>
-              <w:t>-test</w:t>
-            </w:r>
           </w:p>
         </w:tc>
         <w:tc>
@@ -2184,27 +2142,46 @@
                 <w:lang w:val="en-US"/>
               </w:rPr>
             </w:pPr>
-            <w:r>
-              <w:rPr>
-                <w:lang w:val="en-US"/>
-              </w:rPr>
-              <w:t>Clean the module “</w:t>
-            </w:r>
-            <w:proofErr w:type="spellStart"/>
-            <w:r>
-              <w:rPr>
-                <w:lang w:val="en-US"/>
-              </w:rPr>
-              <w:t>FirstModule</w:t>
-            </w:r>
-            <w:proofErr w:type="spellEnd"/>
-            <w:r>
-              <w:t>-test</w:t>
-            </w:r>
-            <w:r>
-              <w:rPr>
-                <w:lang w:val="en-US"/>
-              </w:rPr>
+            <w:proofErr w:type="spellStart"/>
+            <w:r>
+              <w:rPr>
+                <w:rStyle w:val="CodigoCar"/>
+              </w:rPr>
+              <w:t>Runs</w:t>
+            </w:r>
+            <w:proofErr w:type="spellEnd"/>
+            <w:r>
+              <w:rPr>
+                <w:rStyle w:val="CodigoCar"/>
+              </w:rPr>
+              <w:t xml:space="preserve"> </w:t>
+            </w:r>
+            <w:proofErr w:type="spellStart"/>
+            <w:r>
+              <w:rPr>
+                <w:rStyle w:val="CodigoCar"/>
+              </w:rPr>
+              <w:t>the</w:t>
+            </w:r>
+            <w:proofErr w:type="spellEnd"/>
+            <w:r>
+              <w:rPr>
+                <w:rStyle w:val="CodigoCar"/>
+              </w:rPr>
+              <w:t xml:space="preserve"> module “</w:t>
+            </w:r>
+            <w:proofErr w:type="spellStart"/>
+            <w:r>
+              <w:rPr>
+                <w:rStyle w:val="CodigoCar"/>
+              </w:rPr>
+              <w:t>F</w:t>
+            </w:r>
+            <w:r>
+              <w:t>irstModule</w:t>
+            </w:r>
+            <w:proofErr w:type="spellEnd"/>
+            <w:r>
               <w:t>”.</w:t>
             </w:r>
           </w:p>
@@ -2225,30 +2202,18 @@
             </w:r>
             <w:proofErr w:type="spellStart"/>
             <w:r>
-              <w:rPr>
-                <w:rStyle w:val="CodigoCar"/>
-              </w:rPr>
               <w:t>ant</w:t>
             </w:r>
             <w:proofErr w:type="spellEnd"/>
             <w:r>
-              <w:rPr>
-                <w:rStyle w:val="CodigoCar"/>
-              </w:rPr>
               <w:t xml:space="preserve"> </w:t>
             </w:r>
             <w:proofErr w:type="spellStart"/>
             <w:r>
-              <w:rPr>
-                <w:rStyle w:val="CodigoCar"/>
-              </w:rPr>
-              <w:t>build</w:t>
-            </w:r>
-            <w:proofErr w:type="spellEnd"/>
-            <w:r>
-              <w:rPr>
-                <w:rStyle w:val="CodigoCar"/>
-              </w:rPr>
+              <w:t>clean</w:t>
+            </w:r>
+            <w:proofErr w:type="spellEnd"/>
+            <w:r>
               <w:t>-</w:t>
             </w:r>
             <w:proofErr w:type="spellStart"/>
@@ -2276,7 +2241,7 @@
               <w:rPr>
                 <w:lang w:val="en-US"/>
               </w:rPr>
-              <w:t>Build the module “</w:t>
+              <w:t>Clean the module “</w:t>
             </w:r>
             <w:proofErr w:type="spellStart"/>
             <w:r>
@@ -2330,7 +2295,7 @@
               <w:rPr>
                 <w:rStyle w:val="CodigoCar"/>
               </w:rPr>
-              <w:t>dist</w:t>
+              <w:t>build</w:t>
             </w:r>
             <w:proofErr w:type="spellEnd"/>
             <w:r>
@@ -2364,7 +2329,7 @@
               <w:rPr>
                 <w:lang w:val="en-US"/>
               </w:rPr>
-              <w:t>Create the .jar for the module “</w:t>
+              <w:t>Build the module “</w:t>
             </w:r>
             <w:proofErr w:type="spellStart"/>
             <w:r>
@@ -2401,12 +2366,26 @@
             </w:r>
             <w:proofErr w:type="spellStart"/>
             <w:r>
+              <w:rPr>
+                <w:rStyle w:val="CodigoCar"/>
+              </w:rPr>
               <w:t>ant</w:t>
             </w:r>
             <w:proofErr w:type="spellEnd"/>
             <w:r>
-              <w:t xml:space="preserve"> run</w:t>
-            </w:r>
+              <w:rPr>
+                <w:rStyle w:val="CodigoCar"/>
+              </w:rPr>
+              <w:t xml:space="preserve"> </w:t>
+            </w:r>
+            <w:proofErr w:type="spellStart"/>
+            <w:r>
+              <w:rPr>
+                <w:rStyle w:val="CodigoCar"/>
+              </w:rPr>
+              <w:t>dist</w:t>
+            </w:r>
+            <w:proofErr w:type="spellEnd"/>
             <w:r>
               <w:rPr>
                 <w:rStyle w:val="CodigoCar"/>
@@ -2434,47 +2413,28 @@
                 <w:lang w:val="en-US"/>
               </w:rPr>
             </w:pPr>
-            <w:proofErr w:type="spellStart"/>
-            <w:r>
-              <w:rPr>
-                <w:rStyle w:val="CodigoCar"/>
-              </w:rPr>
-              <w:t>Runs</w:t>
-            </w:r>
-            <w:proofErr w:type="spellEnd"/>
-            <w:r>
-              <w:rPr>
-                <w:rStyle w:val="CodigoCar"/>
-              </w:rPr>
-              <w:t xml:space="preserve"> </w:t>
-            </w:r>
-            <w:proofErr w:type="spellStart"/>
-            <w:r>
-              <w:rPr>
-                <w:rStyle w:val="CodigoCar"/>
-              </w:rPr>
-              <w:t>the</w:t>
-            </w:r>
-            <w:proofErr w:type="spellEnd"/>
-            <w:r>
-              <w:rPr>
-                <w:rStyle w:val="CodigoCar"/>
-              </w:rPr>
-              <w:t xml:space="preserve"> module “</w:t>
-            </w:r>
-            <w:proofErr w:type="spellStart"/>
-            <w:r>
-              <w:rPr>
-                <w:rStyle w:val="CodigoCar"/>
-              </w:rPr>
-              <w:t>F</w:t>
-            </w:r>
-            <w:r>
-              <w:t>irstModule</w:t>
-            </w:r>
-            <w:proofErr w:type="spellEnd"/>
-            <w:r>
-              <w:t>-test”.</w:t>
+            <w:r>
+              <w:rPr>
+                <w:lang w:val="en-US"/>
+              </w:rPr>
+              <w:t>Create the .jar for the module “</w:t>
+            </w:r>
+            <w:proofErr w:type="spellStart"/>
+            <w:r>
+              <w:rPr>
+                <w:lang w:val="en-US"/>
+              </w:rPr>
+              <w:t>FirstModule</w:t>
+            </w:r>
+            <w:proofErr w:type="spellEnd"/>
+            <w:r>
+              <w:t>-test</w:t>
+            </w:r>
+            <w:r>
+              <w:rPr>
+                <w:lang w:val="en-US"/>
+              </w:rPr>
+              <w:t>”.</w:t>
             </w:r>
           </w:p>
         </w:tc>
@@ -2498,19 +2458,22 @@
             </w:r>
             <w:proofErr w:type="spellEnd"/>
             <w:r>
-              <w:t xml:space="preserve"> </w:t>
-            </w:r>
-            <w:proofErr w:type="spellStart"/>
-            <w:r>
-              <w:t>clean-</w:t>
-            </w:r>
-            <w:r>
-              <w:t>second</w:t>
-            </w:r>
-            <w:r>
-              <w:t>module</w:t>
-            </w:r>
-            <w:proofErr w:type="spellEnd"/>
+              <w:t xml:space="preserve"> run</w:t>
+            </w:r>
+            <w:r>
+              <w:rPr>
+                <w:rStyle w:val="CodigoCar"/>
+              </w:rPr>
+              <w:t>-</w:t>
+            </w:r>
+            <w:proofErr w:type="spellStart"/>
+            <w:r>
+              <w:t>firstmodule</w:t>
+            </w:r>
+            <w:proofErr w:type="spellEnd"/>
+            <w:r>
+              <w:t>-test</w:t>
+            </w:r>
           </w:p>
         </w:tc>
         <w:tc>
@@ -2524,31 +2487,47 @@
                 <w:lang w:val="en-US"/>
               </w:rPr>
             </w:pPr>
-            <w:r>
-              <w:rPr>
-                <w:lang w:val="en-US"/>
-              </w:rPr>
-              <w:t>Clean the module “</w:t>
-            </w:r>
-            <w:proofErr w:type="spellStart"/>
-            <w:r>
-              <w:rPr>
-                <w:lang w:val="en-US"/>
-              </w:rPr>
-              <w:t>Second</w:t>
-            </w:r>
-            <w:r>
-              <w:rPr>
-                <w:lang w:val="en-US"/>
-              </w:rPr>
-              <w:t>Module</w:t>
-            </w:r>
-            <w:proofErr w:type="spellEnd"/>
-            <w:r>
-              <w:rPr>
-                <w:lang w:val="en-US"/>
-              </w:rPr>
-              <w:t>”.</w:t>
+            <w:proofErr w:type="spellStart"/>
+            <w:r>
+              <w:rPr>
+                <w:rStyle w:val="CodigoCar"/>
+              </w:rPr>
+              <w:t>Runs</w:t>
+            </w:r>
+            <w:proofErr w:type="spellEnd"/>
+            <w:r>
+              <w:rPr>
+                <w:rStyle w:val="CodigoCar"/>
+              </w:rPr>
+              <w:t xml:space="preserve"> </w:t>
+            </w:r>
+            <w:proofErr w:type="spellStart"/>
+            <w:r>
+              <w:rPr>
+                <w:rStyle w:val="CodigoCar"/>
+              </w:rPr>
+              <w:t>the</w:t>
+            </w:r>
+            <w:proofErr w:type="spellEnd"/>
+            <w:r>
+              <w:rPr>
+                <w:rStyle w:val="CodigoCar"/>
+              </w:rPr>
+              <w:t xml:space="preserve"> module “</w:t>
+            </w:r>
+            <w:proofErr w:type="spellStart"/>
+            <w:r>
+              <w:rPr>
+                <w:rStyle w:val="CodigoCar"/>
+              </w:rPr>
+              <w:t>F</w:t>
+            </w:r>
+            <w:r>
+              <w:t>irstModule</w:t>
+            </w:r>
+            <w:proofErr w:type="spellEnd"/>
+            <w:r>
+              <w:t>-test”.</w:t>
             </w:r>
           </w:p>
         </w:tc>
@@ -2568,33 +2547,15 @@
             </w:r>
             <w:proofErr w:type="spellStart"/>
             <w:r>
-              <w:rPr>
-                <w:rStyle w:val="CodigoCar"/>
-              </w:rPr>
               <w:t>ant</w:t>
             </w:r>
             <w:proofErr w:type="spellEnd"/>
             <w:r>
-              <w:rPr>
-                <w:rStyle w:val="CodigoCar"/>
-              </w:rPr>
               <w:t xml:space="preserve"> </w:t>
             </w:r>
             <w:proofErr w:type="spellStart"/>
             <w:r>
-              <w:rPr>
-                <w:rStyle w:val="CodigoCar"/>
-              </w:rPr>
-              <w:t>build</w:t>
-            </w:r>
-            <w:r>
-              <w:rPr>
-                <w:rStyle w:val="CodigoCar"/>
-              </w:rPr>
-              <w:t>-</w:t>
-            </w:r>
-            <w:r>
-              <w:t>secondmodule</w:t>
+              <w:t>clean-secondmodule</w:t>
             </w:r>
             <w:proofErr w:type="spellEnd"/>
           </w:p>
@@ -2614,7 +2575,7 @@
               <w:rPr>
                 <w:lang w:val="en-US"/>
               </w:rPr>
-              <w:t>Build the module “</w:t>
+              <w:t>Clean the module “</w:t>
             </w:r>
             <w:proofErr w:type="spellStart"/>
             <w:r>
@@ -2665,7 +2626,7 @@
               <w:rPr>
                 <w:rStyle w:val="CodigoCar"/>
               </w:rPr>
-              <w:t>dist</w:t>
+              <w:t>build</w:t>
             </w:r>
             <w:r>
               <w:rPr>
@@ -2694,7 +2655,7 @@
               <w:rPr>
                 <w:lang w:val="en-US"/>
               </w:rPr>
-              <w:t>Create the .jar for the module “</w:t>
+              <w:t>Build the module “</w:t>
             </w:r>
             <w:proofErr w:type="spellStart"/>
             <w:r>
@@ -2728,11 +2689,24 @@
             </w:r>
             <w:proofErr w:type="spellStart"/>
             <w:r>
+              <w:rPr>
+                <w:rStyle w:val="CodigoCar"/>
+              </w:rPr>
               <w:t>ant</w:t>
             </w:r>
             <w:proofErr w:type="spellEnd"/>
             <w:r>
-              <w:t xml:space="preserve"> run</w:t>
+              <w:rPr>
+                <w:rStyle w:val="CodigoCar"/>
+              </w:rPr>
+              <w:t xml:space="preserve"> </w:t>
+            </w:r>
+            <w:proofErr w:type="spellStart"/>
+            <w:r>
+              <w:rPr>
+                <w:rStyle w:val="CodigoCar"/>
+              </w:rPr>
+              <w:t>dist</w:t>
             </w:r>
             <w:r>
               <w:rPr>
@@ -2740,7 +2714,6 @@
               </w:rPr>
               <w:t>-</w:t>
             </w:r>
-            <w:proofErr w:type="spellStart"/>
             <w:r>
               <w:t>secondmodule</w:t>
             </w:r>
@@ -2758,42 +2731,25 @@
                 <w:lang w:val="en-US"/>
               </w:rPr>
             </w:pPr>
-            <w:proofErr w:type="spellStart"/>
-            <w:r>
-              <w:rPr>
-                <w:rStyle w:val="CodigoCar"/>
-              </w:rPr>
-              <w:t>Runs</w:t>
-            </w:r>
-            <w:proofErr w:type="spellEnd"/>
-            <w:r>
-              <w:rPr>
-                <w:rStyle w:val="CodigoCar"/>
-              </w:rPr>
-              <w:t xml:space="preserve"> </w:t>
-            </w:r>
-            <w:proofErr w:type="spellStart"/>
-            <w:r>
-              <w:rPr>
-                <w:rStyle w:val="CodigoCar"/>
-              </w:rPr>
-              <w:t>the</w:t>
-            </w:r>
-            <w:proofErr w:type="spellEnd"/>
-            <w:r>
-              <w:rPr>
-                <w:rStyle w:val="CodigoCar"/>
-              </w:rPr>
-              <w:t xml:space="preserve"> module “</w:t>
-            </w:r>
-            <w:r>
-              <w:rPr>
-                <w:lang w:val="en-US"/>
-              </w:rPr>
-              <w:t>Second</w:t>
-            </w:r>
-            <w:r>
-              <w:t>Module”.</w:t>
+            <w:r>
+              <w:rPr>
+                <w:lang w:val="en-US"/>
+              </w:rPr>
+              <w:t>Create the .jar for the module “</w:t>
+            </w:r>
+            <w:proofErr w:type="spellStart"/>
+            <w:r>
+              <w:rPr>
+                <w:lang w:val="en-US"/>
+              </w:rPr>
+              <w:t>SecondModule</w:t>
+            </w:r>
+            <w:proofErr w:type="spellEnd"/>
+            <w:r>
+              <w:rPr>
+                <w:lang w:val="en-US"/>
+              </w:rPr>
+              <w:t>”.</w:t>
             </w:r>
           </w:p>
         </w:tc>
@@ -2817,14 +2773,12 @@
             </w:r>
             <w:proofErr w:type="spellEnd"/>
             <w:r>
-              <w:t xml:space="preserve"> </w:t>
-            </w:r>
-            <w:proofErr w:type="spellStart"/>
-            <w:r>
-              <w:t>clean</w:t>
-            </w:r>
-            <w:proofErr w:type="spellEnd"/>
-            <w:r>
+              <w:t xml:space="preserve"> run</w:t>
+            </w:r>
+            <w:r>
+              <w:rPr>
+                <w:rStyle w:val="CodigoCar"/>
+              </w:rPr>
               <w:t>-</w:t>
             </w:r>
             <w:proofErr w:type="spellStart"/>
@@ -2832,9 +2786,6 @@
               <w:t>secondmodule</w:t>
             </w:r>
             <w:proofErr w:type="spellEnd"/>
-            <w:r>
-              <w:t>-test</w:t>
-            </w:r>
           </w:p>
         </w:tc>
         <w:tc>
@@ -2848,28 +2799,42 @@
                 <w:lang w:val="en-US"/>
               </w:rPr>
             </w:pPr>
-            <w:r>
-              <w:rPr>
-                <w:lang w:val="en-US"/>
-              </w:rPr>
-              <w:t>Clean the module “</w:t>
-            </w:r>
-            <w:proofErr w:type="spellStart"/>
-            <w:r>
-              <w:rPr>
-                <w:lang w:val="en-US"/>
-              </w:rPr>
-              <w:t>SecondModule</w:t>
-            </w:r>
-            <w:proofErr w:type="spellEnd"/>
-            <w:r>
-              <w:t>-test</w:t>
-            </w:r>
-            <w:r>
-              <w:rPr>
-                <w:lang w:val="en-US"/>
-              </w:rPr>
-              <w:t>”.</w:t>
+            <w:proofErr w:type="spellStart"/>
+            <w:r>
+              <w:rPr>
+                <w:rStyle w:val="CodigoCar"/>
+              </w:rPr>
+              <w:t>Runs</w:t>
+            </w:r>
+            <w:proofErr w:type="spellEnd"/>
+            <w:r>
+              <w:rPr>
+                <w:rStyle w:val="CodigoCar"/>
+              </w:rPr>
+              <w:t xml:space="preserve"> </w:t>
+            </w:r>
+            <w:proofErr w:type="spellStart"/>
+            <w:r>
+              <w:rPr>
+                <w:rStyle w:val="CodigoCar"/>
+              </w:rPr>
+              <w:t>the</w:t>
+            </w:r>
+            <w:proofErr w:type="spellEnd"/>
+            <w:r>
+              <w:rPr>
+                <w:rStyle w:val="CodigoCar"/>
+              </w:rPr>
+              <w:t xml:space="preserve"> module “</w:t>
+            </w:r>
+            <w:r>
+              <w:rPr>
+                <w:lang w:val="en-US"/>
+              </w:rPr>
+              <w:t>Second</w:t>
+            </w:r>
+            <w:r>
+              <w:t>Module”.</w:t>
             </w:r>
           </w:p>
         </w:tc>
@@ -2889,30 +2854,18 @@
             </w:r>
             <w:proofErr w:type="spellStart"/>
             <w:r>
-              <w:rPr>
-                <w:rStyle w:val="CodigoCar"/>
-              </w:rPr>
               <w:t>ant</w:t>
             </w:r>
             <w:proofErr w:type="spellEnd"/>
             <w:r>
-              <w:rPr>
-                <w:rStyle w:val="CodigoCar"/>
-              </w:rPr>
               <w:t xml:space="preserve"> </w:t>
             </w:r>
             <w:proofErr w:type="spellStart"/>
             <w:r>
-              <w:rPr>
-                <w:rStyle w:val="CodigoCar"/>
-              </w:rPr>
-              <w:t>build</w:t>
-            </w:r>
-            <w:proofErr w:type="spellEnd"/>
-            <w:r>
-              <w:rPr>
-                <w:rStyle w:val="CodigoCar"/>
-              </w:rPr>
+              <w:t>clean</w:t>
+            </w:r>
+            <w:proofErr w:type="spellEnd"/>
+            <w:r>
               <w:t>-</w:t>
             </w:r>
             <w:proofErr w:type="spellStart"/>
@@ -2940,7 +2893,7 @@
               <w:rPr>
                 <w:lang w:val="en-US"/>
               </w:rPr>
-              <w:t>Build the module “</w:t>
+              <w:t>Clean the module “</w:t>
             </w:r>
             <w:proofErr w:type="spellStart"/>
             <w:r>
@@ -2994,7 +2947,7 @@
               <w:rPr>
                 <w:rStyle w:val="CodigoCar"/>
               </w:rPr>
-              <w:t>dist</w:t>
+              <w:t>build</w:t>
             </w:r>
             <w:proofErr w:type="spellEnd"/>
             <w:r>
@@ -3028,7 +2981,7 @@
               <w:rPr>
                 <w:lang w:val="en-US"/>
               </w:rPr>
-              <w:t>Create the .jar for the module “</w:t>
+              <w:t>Build the module “</w:t>
             </w:r>
             <w:proofErr w:type="spellStart"/>
             <w:r>
@@ -3065,12 +3018,26 @@
             </w:r>
             <w:proofErr w:type="spellStart"/>
             <w:r>
+              <w:rPr>
+                <w:rStyle w:val="CodigoCar"/>
+              </w:rPr>
               <w:t>ant</w:t>
             </w:r>
             <w:proofErr w:type="spellEnd"/>
             <w:r>
-              <w:t xml:space="preserve"> run</w:t>
-            </w:r>
+              <w:rPr>
+                <w:rStyle w:val="CodigoCar"/>
+              </w:rPr>
+              <w:t xml:space="preserve"> </w:t>
+            </w:r>
+            <w:proofErr w:type="spellStart"/>
+            <w:r>
+              <w:rPr>
+                <w:rStyle w:val="CodigoCar"/>
+              </w:rPr>
+              <w:t>dist</w:t>
+            </w:r>
+            <w:proofErr w:type="spellEnd"/>
             <w:r>
               <w:rPr>
                 <w:rStyle w:val="CodigoCar"/>
@@ -3098,6 +3065,81 @@
                 <w:lang w:val="en-US"/>
               </w:rPr>
             </w:pPr>
+            <w:r>
+              <w:rPr>
+                <w:lang w:val="en-US"/>
+              </w:rPr>
+              <w:t>Create the .jar for the module “</w:t>
+            </w:r>
+            <w:proofErr w:type="spellStart"/>
+            <w:r>
+              <w:rPr>
+                <w:lang w:val="en-US"/>
+              </w:rPr>
+              <w:t>SecondModule</w:t>
+            </w:r>
+            <w:proofErr w:type="spellEnd"/>
+            <w:r>
+              <w:t>-test</w:t>
+            </w:r>
+            <w:r>
+              <w:rPr>
+                <w:lang w:val="en-US"/>
+              </w:rPr>
+              <w:t>”.</w:t>
+            </w:r>
+          </w:p>
+        </w:tc>
+      </w:tr>
+      <w:tr>
+        <w:tc>
+          <w:tcPr>
+            <w:tcW w:w="4106" w:type="dxa"/>
+            <w:vAlign w:val="center"/>
+          </w:tcPr>
+          <w:p>
+            <w:pPr>
+              <w:pStyle w:val="Codigo"/>
+            </w:pPr>
+            <w:r>
+              <w:lastRenderedPageBreak/>
+              <w:t>$</w:t>
+            </w:r>
+            <w:proofErr w:type="spellStart"/>
+            <w:r>
+              <w:t>ant</w:t>
+            </w:r>
+            <w:proofErr w:type="spellEnd"/>
+            <w:r>
+              <w:t xml:space="preserve"> run</w:t>
+            </w:r>
+            <w:r>
+              <w:rPr>
+                <w:rStyle w:val="CodigoCar"/>
+              </w:rPr>
+              <w:t>-</w:t>
+            </w:r>
+            <w:proofErr w:type="spellStart"/>
+            <w:r>
+              <w:t>secondmodule</w:t>
+            </w:r>
+            <w:proofErr w:type="spellEnd"/>
+            <w:r>
+              <w:t>-test</w:t>
+            </w:r>
+          </w:p>
+        </w:tc>
+        <w:tc>
+          <w:tcPr>
+            <w:tcW w:w="6088" w:type="dxa"/>
+            <w:vAlign w:val="center"/>
+          </w:tcPr>
+          <w:p>
+            <w:pPr>
+              <w:rPr>
+                <w:lang w:val="en-US"/>
+              </w:rPr>
+            </w:pPr>
             <w:proofErr w:type="spellStart"/>
             <w:r>
               <w:rPr>
@@ -3139,11 +3181,27 @@
         </w:tc>
       </w:tr>
     </w:tbl>
+    <w:p/>
     <w:p>
       <w:pPr>
+        <w:rPr>
+          <w:rFonts w:ascii="Arial Rounded MT Bold" w:hAnsi="Arial Rounded MT Bold"/>
+          <w:b/>
+          <w:bCs/>
+          <w:sz w:val="40"/>
+          <w:szCs w:val="40"/>
+          <w:lang w:val="en-US"/>
+        </w:rPr>
+      </w:pPr>
+      <w:r>
+        <w:br w:type="page"/>
+      </w:r>
+    </w:p>
+    <w:p>
+      <w:pPr>
         <w:pStyle w:val="Ttulo1"/>
       </w:pPr>
-      <w:bookmarkStart w:id="2" w:name="_Toc171156570"/>
+      <w:bookmarkStart w:id="2" w:name="_Toc171175765"/>
       <w:r>
         <w:lastRenderedPageBreak/>
         <w:t>Implementation</w:t>
@@ -3154,7 +3212,7 @@
       <w:pPr>
         <w:pStyle w:val="Ttulo2"/>
       </w:pPr>
-      <w:bookmarkStart w:id="3" w:name="_Toc171156571"/>
+      <w:bookmarkStart w:id="3" w:name="_Toc171175766"/>
       <w:proofErr w:type="spellStart"/>
       <w:r>
         <w:t>FirstModule</w:t>
@@ -3171,7 +3229,7 @@
         </w:numPr>
         <w:ind w:left="709" w:hanging="709"/>
       </w:pPr>
-      <w:bookmarkStart w:id="4" w:name="_Toc171156572"/>
+      <w:bookmarkStart w:id="4" w:name="_Toc171175767"/>
       <w:proofErr w:type="spellStart"/>
       <w:r>
         <w:t>FirstModule</w:t>
@@ -3186,7 +3244,7 @@
       <w:pPr>
         <w:pStyle w:val="Ttulo2"/>
       </w:pPr>
-      <w:bookmarkStart w:id="5" w:name="_Toc171156573"/>
+      <w:bookmarkStart w:id="5" w:name="_Toc171175768"/>
       <w:proofErr w:type="spellStart"/>
       <w:r>
         <w:t>SecondModule</w:t>
@@ -3198,7 +3256,7 @@
       <w:pPr>
         <w:pStyle w:val="Ttulo2"/>
       </w:pPr>
-      <w:bookmarkStart w:id="6" w:name="_Toc171156574"/>
+      <w:bookmarkStart w:id="6" w:name="_Toc171175769"/>
       <w:proofErr w:type="spellStart"/>
       <w:r>
         <w:t>SecondModule</w:t>
@@ -3218,7 +3276,7 @@
       <w:pPr>
         <w:pStyle w:val="Ttulo1"/>
       </w:pPr>
-      <w:bookmarkStart w:id="7" w:name="_Toc171156575"/>
+      <w:bookmarkStart w:id="7" w:name="_Toc171175770"/>
       <w:r>
         <w:lastRenderedPageBreak/>
         <w:t>Changes</w:t>
@@ -3378,6 +3436,70 @@
           </w:p>
         </w:tc>
       </w:tr>
+      <w:tr>
+        <w:trPr>
+          <w:jc w:val="center"/>
+        </w:trPr>
+        <w:tc>
+          <w:tcPr>
+            <w:tcW w:w="1134" w:type="dxa"/>
+          </w:tcPr>
+          <w:p>
+            <w:pPr>
+              <w:rPr>
+                <w:lang w:val="en-US"/>
+              </w:rPr>
+            </w:pPr>
+            <w:r>
+              <w:rPr>
+                <w:lang w:val="en-US"/>
+              </w:rPr>
+              <w:t>v1.0.1</w:t>
+            </w:r>
+          </w:p>
+        </w:tc>
+        <w:tc>
+          <w:tcPr>
+            <w:tcW w:w="6803" w:type="dxa"/>
+          </w:tcPr>
+          <w:p>
+            <w:pPr>
+              <w:pStyle w:val="Prrafodelista"/>
+              <w:numPr>
+                <w:ilvl w:val="0"/>
+                <w:numId w:val="5"/>
+              </w:numPr>
+              <w:rPr>
+                <w:lang w:val="en-US"/>
+              </w:rPr>
+            </w:pPr>
+            <w:r>
+              <w:rPr>
+                <w:lang w:val="en-US"/>
+              </w:rPr>
+              <w:t>Add test build task</w:t>
+            </w:r>
+          </w:p>
+        </w:tc>
+        <w:tc>
+          <w:tcPr>
+            <w:tcW w:w="2268" w:type="dxa"/>
+          </w:tcPr>
+          <w:p>
+            <w:pPr>
+              <w:rPr>
+                <w:lang w:val="en-US"/>
+              </w:rPr>
+            </w:pPr>
+            <w:r>
+              <w:rPr>
+                <w:lang w:val="en-US"/>
+              </w:rPr>
+              <w:t>06-07-2024</w:t>
+            </w:r>
+          </w:p>
+        </w:tc>
+      </w:tr>
     </w:tbl>
     <w:p>
       <w:pPr>
@@ -3390,7 +3512,7 @@
       <w:pPr>
         <w:pStyle w:val="Ttulo1"/>
       </w:pPr>
-      <w:bookmarkStart w:id="8" w:name="_Toc171156576"/>
+      <w:bookmarkStart w:id="8" w:name="_Toc171175771"/>
       <w:r>
         <w:t>Review &amp; Approve</w:t>
       </w:r>
@@ -3524,6 +3646,107 @@
                 <w:lang w:val="en-US"/>
               </w:rPr>
               <w:t>v1.0.0</w:t>
+            </w:r>
+          </w:p>
+        </w:tc>
+        <w:tc>
+          <w:tcPr>
+            <w:tcW w:w="2268" w:type="dxa"/>
+          </w:tcPr>
+          <w:p>
+            <w:pPr>
+              <w:rPr>
+                <w:lang w:val="en-US"/>
+              </w:rPr>
+            </w:pPr>
+            <w:r>
+              <w:rPr>
+                <w:lang w:val="en-US"/>
+              </w:rPr>
+              <w:t>Airondlph</w:t>
+            </w:r>
+          </w:p>
+        </w:tc>
+        <w:tc>
+          <w:tcPr>
+            <w:tcW w:w="2268" w:type="dxa"/>
+          </w:tcPr>
+          <w:p>
+            <w:pPr>
+              <w:rPr>
+                <w:lang w:val="en-US"/>
+              </w:rPr>
+            </w:pPr>
+            <w:r>
+              <w:rPr>
+                <w:lang w:val="en-US"/>
+              </w:rPr>
+              <w:t>06-07-2024</w:t>
+            </w:r>
+          </w:p>
+        </w:tc>
+        <w:tc>
+          <w:tcPr>
+            <w:tcW w:w="2268" w:type="dxa"/>
+          </w:tcPr>
+          <w:p>
+            <w:pPr>
+              <w:rPr>
+                <w:lang w:val="en-US"/>
+              </w:rPr>
+            </w:pPr>
+            <w:r>
+              <w:rPr>
+                <w:lang w:val="en-US"/>
+              </w:rPr>
+              <w:t>Airondlph</w:t>
+            </w:r>
+          </w:p>
+        </w:tc>
+        <w:tc>
+          <w:tcPr>
+            <w:tcW w:w="2268" w:type="dxa"/>
+          </w:tcPr>
+          <w:p>
+            <w:pPr>
+              <w:rPr>
+                <w:lang w:val="en-US"/>
+              </w:rPr>
+            </w:pPr>
+            <w:r>
+              <w:rPr>
+                <w:lang w:val="en-US"/>
+              </w:rPr>
+              <w:t>06-07-2024</w:t>
+            </w:r>
+          </w:p>
+        </w:tc>
+      </w:tr>
+      <w:tr>
+        <w:trPr>
+          <w:jc w:val="center"/>
+        </w:trPr>
+        <w:tc>
+          <w:tcPr>
+            <w:tcW w:w="1134" w:type="dxa"/>
+          </w:tcPr>
+          <w:p>
+            <w:pPr>
+              <w:rPr>
+                <w:lang w:val="en-US"/>
+              </w:rPr>
+            </w:pPr>
+            <w:r>
+              <w:rPr>
+                <w:lang w:val="en-US"/>
+              </w:rPr>
+              <w:t>v1.0.</w:t>
+            </w:r>
+            <w:r>
+              <w:rPr>
+                <w:lang w:val="en-US"/>
+              </w:rPr>
+              <w:t>1</w:t>
             </w:r>
           </w:p>
         </w:tc>
@@ -4844,6 +5067,7 @@
   <w:style w:type="character" w:default="1" w:styleId="Fuentedeprrafopredeter">
     <w:name w:val="Default Paragraph Font"/>
     <w:uiPriority w:val="1"/>
+    <w:semiHidden/>
     <w:unhideWhenUsed/>
   </w:style>
   <w:style w:type="table" w:default="1" w:styleId="Tablanormal">

</xml_diff>